<commit_message>
Added table scanning to template creation
</commit_message>
<xml_diff>
--- a/message-template.docx
+++ b/message-template.docx
@@ -11,7 +11,7 @@
       </w:pPr>
       <w:r>
         <w:rPr/>
-        <w:t>Name: {{ name }}</w:t>
+        <w:t>Name: {{name}}</w:t>
       </w:r>
     </w:p>
     <w:p>
@@ -23,7 +23,15 @@
       </w:pPr>
       <w:r>
         <w:rPr/>
-        <w:t>Date and time: {{ datetime }}</w:t>
+        <w:t>Date and time: {{datetime</w:t>
+      </w:r>
+      <w:r>
+        <w:rPr/>
+        <w:t>stamp</w:t>
+      </w:r>
+      <w:r>
+        <w:rPr/>
+        <w:t>}}</w:t>
       </w:r>
     </w:p>
     <w:p>
@@ -35,16 +43,17 @@
       </w:pPr>
       <w:r>
         <w:rPr/>
-        <w:t>Message: {{ message }}</w:t>
+        <w:t>Message: {{message}}</w:t>
       </w:r>
     </w:p>
     <w:sectPr>
       <w:type w:val="nextPage"/>
       <w:pgSz w:w="12240" w:h="15840"/>
-      <w:pgMar w:left="1134" w:right="1134" w:header="0" w:top="1134" w:footer="0" w:bottom="1134" w:gutter="0"/>
+      <w:pgMar w:left="1134" w:right="1134" w:gutter="0" w:header="0" w:top="1134" w:footer="0" w:bottom="1134"/>
       <w:pgNumType w:fmt="decimal"/>
       <w:formProt w:val="false"/>
       <w:textDirection w:val="lrTb"/>
+      <w:docGrid w:type="default" w:linePitch="100" w:charSpace="0"/>
     </w:sectPr>
   </w:body>
 </w:document>
@@ -64,7 +73,6 @@
     </w:rPrDefault>
     <w:pPrDefault>
       <w:pPr>
-        <w:widowControl/>
         <w:suppressAutoHyphens w:val="true"/>
       </w:pPr>
     </w:pPrDefault>
@@ -74,7 +82,10 @@
     <w:qFormat/>
     <w:pPr>
       <w:widowControl/>
+      <w:suppressAutoHyphens w:val="true"/>
       <w:bidi w:val="0"/>
+      <w:spacing w:before="0" w:after="0"/>
+      <w:jc w:val="left"/>
     </w:pPr>
     <w:rPr>
       <w:rFonts w:ascii="Liberation Serif" w:hAnsi="Liberation Serif" w:eastAsia="Noto Serif CJK SC" w:cs="Noto Sans Devanagari"/>

</xml_diff>